<commit_message>
usikker på hvorfor denne dukka opp
</commit_message>
<xml_diff>
--- a/Emnekode_TverrfagligProsjekteringModell_emneplan .docx
+++ b/Emnekode_TverrfagligProsjekteringModell_emneplan .docx
@@ -1799,14 +1799,14 @@
           <w:rFonts w:ascii="Calibri" w:eastAsia="Times New Roman" w:hAnsi="Calibri" w:cs="Calibri"/>
           <w:lang w:eastAsia="nb-NO"/>
         </w:rPr>
-        <w:t xml:space="preserve">Resonnere til hvordan fremtidige </w:t>
-      </w:r>
-      <w:r>
-        <w:rPr>
-          <w:rFonts w:ascii="Calibri" w:eastAsia="Times New Roman" w:hAnsi="Calibri" w:cs="Calibri"/>
-          <w:lang w:eastAsia="nb-NO"/>
-        </w:rPr>
-        <w:t>ingeniøroppgaver ved bruk av digitale verktøy og nye arbeidsprosesser</w:t>
+        <w:t xml:space="preserve">Forklare og redegjøre for ingeniørens rolle i nye arbeidsprosesser og </w:t>
+      </w:r>
+      <w:r>
+        <w:rPr>
+          <w:rFonts w:ascii="Calibri" w:eastAsia="Times New Roman" w:hAnsi="Calibri" w:cs="Calibri"/>
+          <w:lang w:eastAsia="nb-NO"/>
+        </w:rPr>
+        <w:t xml:space="preserve">ved økt bruk av digitale verktøy </w:t>
       </w:r>
     </w:p>
     <w:p>
@@ -2805,7 +2805,21 @@
           <w:rFonts w:ascii="Calibri" w:eastAsia="Times New Roman" w:hAnsi="Calibri" w:cs="Calibri"/>
           <w:lang w:eastAsia="nb-NO"/>
         </w:rPr>
-        <w:t xml:space="preserve"> for å kunne være kvalifisert til sluttkarakter i emnet.</w:t>
+        <w:t xml:space="preserve"> for å kunne være kvalifisert til </w:t>
+      </w:r>
+      <w:r>
+        <w:rPr>
+          <w:rFonts w:ascii="Calibri" w:eastAsia="Times New Roman" w:hAnsi="Calibri" w:cs="Calibri"/>
+          <w:lang w:eastAsia="nb-NO"/>
+        </w:rPr>
+        <w:t xml:space="preserve">vurdering </w:t>
+      </w:r>
+      <w:r>
+        <w:rPr>
+          <w:rFonts w:ascii="Calibri" w:eastAsia="Times New Roman" w:hAnsi="Calibri" w:cs="Calibri"/>
+          <w:lang w:eastAsia="nb-NO"/>
+        </w:rPr>
+        <w:t>i emnet.</w:t>
       </w:r>
       <w:r>
         <w:rPr>
@@ -3068,7 +3082,21 @@
           <w:rFonts w:ascii="Calibri" w:eastAsia="Times New Roman" w:hAnsi="Calibri" w:cs="Calibri"/>
           <w:lang w:eastAsia="nb-NO"/>
         </w:rPr>
-        <w:t xml:space="preserve">Det er ingen eksamen i faget. </w:t>
+        <w:t>Det er ingen eksamen i faget.</w:t>
+      </w:r>
+      <w:r>
+        <w:rPr>
+          <w:rFonts w:ascii="Calibri" w:eastAsia="Times New Roman" w:hAnsi="Calibri" w:cs="Calibri"/>
+          <w:lang w:eastAsia="nb-NO"/>
+        </w:rPr>
+        <w:t xml:space="preserve"> Bestått/ikke bestått vil gis etter avsluttende muntlig gruppepresentasjon</w:t>
+      </w:r>
+      <w:r>
+        <w:rPr>
+          <w:rFonts w:ascii="Calibri" w:eastAsia="Times New Roman" w:hAnsi="Calibri" w:cs="Calibri"/>
+          <w:lang w:eastAsia="nb-NO"/>
+        </w:rPr>
+        <w:t xml:space="preserve"> </w:t>
       </w:r>
       <w:r>
         <w:rPr>
@@ -3232,6 +3260,7 @@
           <w:shd w:val="clear" w:color="auto" w:fill="FFFFFF"/>
           <w:lang w:eastAsia="nb-NO"/>
         </w:rPr>
+        <w:lastRenderedPageBreak/>
         <w:t>Sideskift</w:t>
       </w:r>
       <w:r>
@@ -3260,7 +3289,6 @@
           <w:bCs/>
           <w:lang w:eastAsia="nb-NO"/>
         </w:rPr>
-        <w:lastRenderedPageBreak/>
         <w:t>Sensorordning</w:t>
       </w:r>
       <w:r>

</xml_diff>